<commit_message>
a bunch of stuff i forgor
</commit_message>
<xml_diff>
--- a/Labs/Ch5/cadenKnoxCh5Lab2.docx
+++ b/Labs/Ch5/cadenKnoxCh5Lab2.docx
@@ -173,23 +173,7 @@
           <w:color w:val="404040"/>
           <w:lang w:val="en-US"/>
         </w:rPr>
-        <w:t xml:space="preserve">write a method </w:t>
-      </w:r>
-      <w:proofErr w:type="spellStart"/>
-      <w:r>
-        <w:rPr>
-          <w:color w:val="404040"/>
-          <w:lang w:val="en-US"/>
-        </w:rPr>
-        <w:t>cubeVolume</w:t>
-      </w:r>
-      <w:proofErr w:type="spellEnd"/>
-      <w:r>
-        <w:rPr>
-          <w:color w:val="404040"/>
-          <w:lang w:val="en-US"/>
-        </w:rPr>
-        <w:t xml:space="preserve"> that calculates the volume of a cube by passing in only one argument of the dimensions from above. The Formula needed is V = a^3</w:t>
+        <w:t>write a method cubeVolume that calculates the volume of a cube by passing in only one argument of the dimensions from above. The Formula needed is V = a^3</w:t>
       </w:r>
     </w:p>
     <w:p>
@@ -209,23 +193,7 @@
           <w:color w:val="404040"/>
           <w:lang w:val="en-US"/>
         </w:rPr>
-        <w:t xml:space="preserve">write a method that calculates the volume of a rectangular prism called </w:t>
-      </w:r>
-      <w:proofErr w:type="spellStart"/>
-      <w:r>
-        <w:rPr>
-          <w:color w:val="404040"/>
-          <w:lang w:val="en-US"/>
-        </w:rPr>
-        <w:t>rectangularPrismVolume</w:t>
-      </w:r>
-      <w:proofErr w:type="spellEnd"/>
-      <w:r>
-        <w:rPr>
-          <w:color w:val="404040"/>
-          <w:lang w:val="en-US"/>
-        </w:rPr>
-        <w:t xml:space="preserve"> by passing in three arguments. The formula needed is V= w * h * L</w:t>
+        <w:t>write a method that calculates the volume of a rectangular prism called rectangularPrismVolume by passing in three arguments. The formula needed is V= w * h * L</w:t>
       </w:r>
     </w:p>
     <w:p>
@@ -293,114 +261,39 @@
           <w:color w:val="404040"/>
           <w:lang w:val="en-US"/>
         </w:rPr>
-        <w:t xml:space="preserve">   #1        calculate the </w:t>
-      </w:r>
-      <w:proofErr w:type="spellStart"/>
-      <w:proofErr w:type="gramStart"/>
-      <w:r>
-        <w:rPr>
-          <w:color w:val="404040"/>
-          <w:lang w:val="en-US"/>
-        </w:rPr>
-        <w:t>cubeVolume</w:t>
-      </w:r>
-      <w:proofErr w:type="spellEnd"/>
-      <w:r>
-        <w:rPr>
-          <w:color w:val="404040"/>
-          <w:lang w:val="en-US"/>
-        </w:rPr>
-        <w:t>  of</w:t>
-      </w:r>
-      <w:proofErr w:type="gramEnd"/>
-      <w:r>
-        <w:rPr>
-          <w:color w:val="404040"/>
-          <w:lang w:val="en-US"/>
-        </w:rPr>
-        <w:t xml:space="preserve"> length  10</w:t>
-      </w:r>
-    </w:p>
-    <w:p>
-      <w:pPr>
-        <w:spacing w:after="200"/>
-        <w:rPr>
-          <w:color w:val="404040"/>
-          <w:lang w:val="en-US"/>
-        </w:rPr>
-      </w:pPr>
-      <w:r>
-        <w:rPr>
-          <w:color w:val="404040"/>
-          <w:lang w:val="en-US"/>
-        </w:rPr>
-        <w:t xml:space="preserve">   #2        calculate the </w:t>
-      </w:r>
-      <w:proofErr w:type="spellStart"/>
-      <w:proofErr w:type="gramStart"/>
-      <w:r>
-        <w:rPr>
-          <w:color w:val="404040"/>
-          <w:lang w:val="en-US"/>
-        </w:rPr>
-        <w:t>cubeVolume</w:t>
-      </w:r>
-      <w:proofErr w:type="spellEnd"/>
-      <w:r>
-        <w:rPr>
-          <w:color w:val="404040"/>
-          <w:lang w:val="en-US"/>
-        </w:rPr>
-        <w:t>  of</w:t>
-      </w:r>
-      <w:proofErr w:type="gramEnd"/>
-      <w:r>
-        <w:rPr>
-          <w:color w:val="404040"/>
-          <w:lang w:val="en-US"/>
-        </w:rPr>
-        <w:t xml:space="preserve"> width  7</w:t>
-      </w:r>
-    </w:p>
-    <w:p>
-      <w:pPr>
-        <w:spacing w:after="200"/>
-        <w:rPr>
-          <w:color w:val="404040"/>
-          <w:lang w:val="en-US"/>
-        </w:rPr>
-      </w:pPr>
-      <w:r>
-        <w:rPr>
-          <w:color w:val="404040"/>
-          <w:lang w:val="en-US"/>
-        </w:rPr>
-        <w:t xml:space="preserve">   #3        calculate the </w:t>
-      </w:r>
-      <w:proofErr w:type="spellStart"/>
-      <w:proofErr w:type="gramStart"/>
-      <w:r>
-        <w:rPr>
-          <w:color w:val="404040"/>
-          <w:lang w:val="en-US"/>
-        </w:rPr>
-        <w:t>rectangularPrismVolume</w:t>
-      </w:r>
-      <w:proofErr w:type="spellEnd"/>
-      <w:r>
-        <w:rPr>
-          <w:color w:val="404040"/>
-          <w:lang w:val="en-US"/>
-        </w:rPr>
-        <w:t xml:space="preserve">  of</w:t>
-      </w:r>
-      <w:proofErr w:type="gramEnd"/>
-      <w:r>
-        <w:rPr>
-          <w:color w:val="404040"/>
-          <w:lang w:val="en-US"/>
-        </w:rPr>
-        <w:t xml:space="preserve"> length  10, width  7    height   5</w:t>
+        <w:t>   #1        calculate the cubeVolume  of length  10</w:t>
+      </w:r>
+    </w:p>
+    <w:p>
+      <w:pPr>
+        <w:spacing w:after="200"/>
+        <w:rPr>
+          <w:color w:val="404040"/>
+          <w:lang w:val="en-US"/>
+        </w:rPr>
+      </w:pPr>
+      <w:r>
+        <w:rPr>
+          <w:color w:val="404040"/>
+          <w:lang w:val="en-US"/>
+        </w:rPr>
+        <w:t>   #2        calculate the cubeVolume  of width  7</w:t>
+      </w:r>
+    </w:p>
+    <w:p>
+      <w:pPr>
+        <w:spacing w:after="200"/>
+        <w:rPr>
+          <w:color w:val="404040"/>
+          <w:lang w:val="en-US"/>
+        </w:rPr>
+      </w:pPr>
+      <w:r>
+        <w:rPr>
+          <w:color w:val="404040"/>
+          <w:lang w:val="en-US"/>
+        </w:rPr>
+        <w:t>   #3        calculate the rectangularPrismVolume  of length  10, width  7    height   5</w:t>
       </w:r>
     </w:p>
     <w:p>
@@ -533,6 +426,7 @@
               <w:rPr>
                 <w:rFonts w:ascii="Ubuntu Mono" w:eastAsia="Ubuntu Mono" w:hAnsi="Ubuntu Mono" w:cs="Ubuntu Mono"/>
                 <w:i/>
+                <w:noProof/>
                 <w:sz w:val="20"/>
                 <w:szCs w:val="20"/>
               </w:rPr>
@@ -629,6 +523,7 @@
               <w:rPr>
                 <w:rFonts w:ascii="Ubuntu Mono" w:eastAsia="Ubuntu Mono" w:hAnsi="Ubuntu Mono" w:cs="Ubuntu Mono"/>
                 <w:i/>
+                <w:noProof/>
                 <w:sz w:val="20"/>
                 <w:szCs w:val="20"/>
               </w:rPr>
@@ -750,49 +645,24 @@
           <w:color w:val="404040"/>
           <w:lang w:val="en-US"/>
         </w:rPr>
-        <w:t xml:space="preserve">Write a class </w:t>
-      </w:r>
-      <w:proofErr w:type="spellStart"/>
-      <w:r>
-        <w:rPr>
-          <w:color w:val="404040"/>
-          <w:lang w:val="en-US"/>
-        </w:rPr>
-        <w:t>SimpleCalculator</w:t>
-      </w:r>
-      <w:proofErr w:type="spellEnd"/>
-      <w:r>
-        <w:rPr>
-          <w:color w:val="404040"/>
-          <w:lang w:val="en-US"/>
-        </w:rPr>
-        <w:t>. java that mimics the functions of a simple calculator.</w:t>
-      </w:r>
-    </w:p>
-    <w:p>
-      <w:pPr>
-        <w:spacing w:after="200"/>
-        <w:rPr>
-          <w:color w:val="404040"/>
-          <w:lang w:val="en-US"/>
-        </w:rPr>
-      </w:pPr>
-      <w:r>
-        <w:rPr>
-          <w:color w:val="404040"/>
-          <w:lang w:val="en-US"/>
-        </w:rPr>
-        <w:t xml:space="preserve">Your code should contain the following </w:t>
-      </w:r>
-      <w:proofErr w:type="gramStart"/>
-      <w:r>
-        <w:rPr>
-          <w:color w:val="404040"/>
-          <w:lang w:val="en-US"/>
-        </w:rPr>
-        <w:t>methods:-</w:t>
-      </w:r>
-      <w:proofErr w:type="gramEnd"/>
+        <w:t>Write a class SimpleCalculator. java that mimics the functions of a simple calculator.</w:t>
+      </w:r>
+    </w:p>
+    <w:p>
+      <w:pPr>
+        <w:spacing w:after="200"/>
+        <w:rPr>
+          <w:color w:val="404040"/>
+          <w:lang w:val="en-US"/>
+        </w:rPr>
+      </w:pPr>
+      <w:r>
+        <w:rPr>
+          <w:color w:val="404040"/>
+          <w:lang w:val="en-US"/>
+        </w:rPr>
+        <w:t>Your code should contain the following methods:-</w:t>
+      </w:r>
     </w:p>
     <w:p>
       <w:pPr>
@@ -839,23 +709,7 @@
           <w:color w:val="404040"/>
           <w:lang w:val="en-US"/>
         </w:rPr>
-        <w:t xml:space="preserve">Design </w:t>
-      </w:r>
-      <w:proofErr w:type="gramStart"/>
-      <w:r>
-        <w:rPr>
-          <w:color w:val="404040"/>
-          <w:lang w:val="en-US"/>
-        </w:rPr>
-        <w:t>your  output</w:t>
-      </w:r>
-      <w:proofErr w:type="gramEnd"/>
-      <w:r>
-        <w:rPr>
-          <w:color w:val="404040"/>
-          <w:lang w:val="en-US"/>
-        </w:rPr>
-        <w:t xml:space="preserve"> messages so that they reflect all the simple calculator operations and their results ( print the two numbers and each operation result)</w:t>
+        <w:t>Design your  output messages so that they reflect all the simple calculator operations and their results ( print the two numbers and each operation result)</w:t>
       </w:r>
     </w:p>
     <w:p>
@@ -997,16 +851,15 @@
             <w:r>
               <w:rPr>
                 <w:rFonts w:ascii="Ubuntu Mono" w:eastAsia="Ubuntu Mono" w:hAnsi="Ubuntu Mono" w:cs="Ubuntu Mono"/>
-                <w:i/>
                 <w:sz w:val="20"/>
                 <w:szCs w:val="20"/>
               </w:rPr>
               <w:lastRenderedPageBreak/>
               <w:drawing>
-                <wp:inline distT="0" distB="0" distL="0" distR="0" wp14:anchorId="30CD2912" wp14:editId="49AD658A">
-                  <wp:extent cx="6264275" cy="5747385"/>
-                  <wp:effectExtent l="0" t="0" r="3175" b="5715"/>
-                  <wp:docPr id="8" name="Picture 8"/>
+                <wp:inline distT="0" distB="0" distL="0" distR="0" wp14:anchorId="1D3545F9" wp14:editId="1FCA166F">
+                  <wp:extent cx="6264275" cy="6315710"/>
+                  <wp:effectExtent l="0" t="0" r="3175" b="8890"/>
+                  <wp:docPr id="10" name="Picture 10"/>
                   <wp:cNvGraphicFramePr>
                     <a:graphicFrameLocks xmlns:a="http://schemas.openxmlformats.org/drawingml/2006/main" noChangeAspect="1"/>
                   </wp:cNvGraphicFramePr>
@@ -1026,7 +879,7 @@
                         <pic:spPr>
                           <a:xfrm>
                             <a:off x="0" y="0"/>
-                            <a:ext cx="6264275" cy="5747385"/>
+                            <a:ext cx="6264275" cy="6315710"/>
                           </a:xfrm>
                           <a:prstGeom prst="rect">
                             <a:avLst/>
@@ -1093,15 +946,15 @@
             <w:r>
               <w:rPr>
                 <w:rFonts w:ascii="Ubuntu Mono" w:eastAsia="Ubuntu Mono" w:hAnsi="Ubuntu Mono" w:cs="Ubuntu Mono"/>
-                <w:i/>
                 <w:sz w:val="20"/>
                 <w:szCs w:val="20"/>
               </w:rPr>
+              <w:lastRenderedPageBreak/>
               <w:drawing>
-                <wp:inline distT="0" distB="0" distL="0" distR="0" wp14:anchorId="31993FDB" wp14:editId="5F33809C">
-                  <wp:extent cx="4458322" cy="1629002"/>
-                  <wp:effectExtent l="0" t="0" r="0" b="9525"/>
-                  <wp:docPr id="9" name="Picture 9"/>
+                <wp:inline distT="0" distB="0" distL="0" distR="0" wp14:anchorId="4DE96EF5" wp14:editId="0F5291DC">
+                  <wp:extent cx="4648849" cy="1695687"/>
+                  <wp:effectExtent l="0" t="0" r="0" b="0"/>
+                  <wp:docPr id="11" name="Picture 11"/>
                   <wp:cNvGraphicFramePr>
                     <a:graphicFrameLocks xmlns:a="http://schemas.openxmlformats.org/drawingml/2006/main" noChangeAspect="1"/>
                   </wp:cNvGraphicFramePr>
@@ -1121,7 +974,7 @@
                         <pic:spPr>
                           <a:xfrm>
                             <a:off x="0" y="0"/>
-                            <a:ext cx="4458322" cy="1629002"/>
+                            <a:ext cx="4648849" cy="1695687"/>
                           </a:xfrm>
                           <a:prstGeom prst="rect">
                             <a:avLst/>
@@ -1161,7 +1014,6 @@
           <w:bCs/>
           <w:lang w:val="en-US"/>
         </w:rPr>
-        <w:lastRenderedPageBreak/>
         <w:t>Part B.</w:t>
       </w:r>
     </w:p>
@@ -1204,21 +1056,7 @@
         <w:rPr>
           <w:lang w:val="en-US"/>
         </w:rPr>
-        <w:t xml:space="preserve">In the subtraction method check if the first number is larger than second, if it is then </w:t>
-      </w:r>
-      <w:proofErr w:type="gramStart"/>
-      <w:r>
-        <w:rPr>
-          <w:lang w:val="en-US"/>
-        </w:rPr>
-        <w:t>subtract</w:t>
-      </w:r>
-      <w:proofErr w:type="gramEnd"/>
-      <w:r>
-        <w:rPr>
-          <w:lang w:val="en-US"/>
-        </w:rPr>
-        <w:t xml:space="preserve"> but if not then swap the subtraction. The result should be positive.</w:t>
+        <w:t>In the subtraction method check if the first number is larger than second, if it is then subtract but if not then swap the subtraction. The result should be positive.</w:t>
       </w:r>
     </w:p>
     <w:p>
@@ -1260,21 +1098,7 @@
         <w:rPr>
           <w:lang w:val="en-US"/>
         </w:rPr>
-        <w:t xml:space="preserve">In the division method check to see if the first number is larger than the second, if it is then </w:t>
-      </w:r>
-      <w:proofErr w:type="gramStart"/>
-      <w:r>
-        <w:rPr>
-          <w:lang w:val="en-US"/>
-        </w:rPr>
-        <w:t>divide</w:t>
-      </w:r>
-      <w:proofErr w:type="gramEnd"/>
-      <w:r>
-        <w:rPr>
-          <w:lang w:val="en-US"/>
-        </w:rPr>
-        <w:t>, but if not then swap the division. The result should not be a decimal value (less than 1). Your code should also avoid a division by zero exception.</w:t>
+        <w:t>In the division method check to see if the first number is larger than the second, if it is then divide, but if not then swap the division. The result should not be a decimal value (less than 1). Your code should also avoid a division by zero exception.</w:t>
       </w:r>
     </w:p>
     <w:p>
@@ -1358,7 +1182,95 @@
                 <w:sz w:val="20"/>
                 <w:szCs w:val="20"/>
               </w:rPr>
-              <w:t>Copy and paste a screenshot of your source code here.</w:t>
+              <w:lastRenderedPageBreak/>
+              <w:drawing>
+                <wp:inline distT="0" distB="0" distL="0" distR="0" wp14:anchorId="49F8D4B2" wp14:editId="1C8CE7D4">
+                  <wp:extent cx="3645082" cy="3009900"/>
+                  <wp:effectExtent l="0" t="0" r="0" b="0"/>
+                  <wp:docPr id="12" name="Picture 12"/>
+                  <wp:cNvGraphicFramePr>
+                    <a:graphicFrameLocks xmlns:a="http://schemas.openxmlformats.org/drawingml/2006/main" noChangeAspect="1"/>
+                  </wp:cNvGraphicFramePr>
+                  <a:graphic xmlns:a="http://schemas.openxmlformats.org/drawingml/2006/main">
+                    <a:graphicData uri="http://schemas.openxmlformats.org/drawingml/2006/picture">
+                      <pic:pic xmlns:pic="http://schemas.openxmlformats.org/drawingml/2006/picture">
+                        <pic:nvPicPr>
+                          <pic:cNvPr id="1" name=""/>
+                          <pic:cNvPicPr/>
+                        </pic:nvPicPr>
+                        <pic:blipFill>
+                          <a:blip r:embed="rId13"/>
+                          <a:stretch>
+                            <a:fillRect/>
+                          </a:stretch>
+                        </pic:blipFill>
+                        <pic:spPr>
+                          <a:xfrm>
+                            <a:off x="0" y="0"/>
+                            <a:ext cx="3656958" cy="3019706"/>
+                          </a:xfrm>
+                          <a:prstGeom prst="rect">
+                            <a:avLst/>
+                          </a:prstGeom>
+                        </pic:spPr>
+                      </pic:pic>
+                    </a:graphicData>
+                  </a:graphic>
+                </wp:inline>
+              </w:drawing>
+            </w:r>
+          </w:p>
+          <w:p>
+            <w:pPr>
+              <w:widowControl w:val="0"/>
+              <w:spacing w:line="240" w:lineRule="auto"/>
+              <w:rPr>
+                <w:rFonts w:ascii="Ubuntu Mono" w:eastAsia="Ubuntu Mono" w:hAnsi="Ubuntu Mono" w:cs="Ubuntu Mono"/>
+                <w:sz w:val="20"/>
+                <w:szCs w:val="20"/>
+              </w:rPr>
+            </w:pPr>
+            <w:r>
+              <w:rPr>
+                <w:rFonts w:ascii="Ubuntu Mono" w:eastAsia="Ubuntu Mono" w:hAnsi="Ubuntu Mono" w:cs="Ubuntu Mono"/>
+                <w:sz w:val="20"/>
+                <w:szCs w:val="20"/>
+              </w:rPr>
+              <w:drawing>
+                <wp:inline distT="0" distB="0" distL="0" distR="0" wp14:anchorId="671903D8" wp14:editId="52C2EA0A">
+                  <wp:extent cx="4796937" cy="4095750"/>
+                  <wp:effectExtent l="0" t="0" r="3810" b="0"/>
+                  <wp:docPr id="13" name="Picture 13"/>
+                  <wp:cNvGraphicFramePr>
+                    <a:graphicFrameLocks xmlns:a="http://schemas.openxmlformats.org/drawingml/2006/main" noChangeAspect="1"/>
+                  </wp:cNvGraphicFramePr>
+                  <a:graphic xmlns:a="http://schemas.openxmlformats.org/drawingml/2006/main">
+                    <a:graphicData uri="http://schemas.openxmlformats.org/drawingml/2006/picture">
+                      <pic:pic xmlns:pic="http://schemas.openxmlformats.org/drawingml/2006/picture">
+                        <pic:nvPicPr>
+                          <pic:cNvPr id="1" name=""/>
+                          <pic:cNvPicPr/>
+                        </pic:nvPicPr>
+                        <pic:blipFill>
+                          <a:blip r:embed="rId14"/>
+                          <a:stretch>
+                            <a:fillRect/>
+                          </a:stretch>
+                        </pic:blipFill>
+                        <pic:spPr>
+                          <a:xfrm>
+                            <a:off x="0" y="0"/>
+                            <a:ext cx="4810325" cy="4107181"/>
+                          </a:xfrm>
+                          <a:prstGeom prst="rect">
+                            <a:avLst/>
+                          </a:prstGeom>
+                        </pic:spPr>
+                      </pic:pic>
+                    </a:graphicData>
+                  </a:graphic>
+                </wp:inline>
+              </w:drawing>
             </w:r>
           </w:p>
         </w:tc>
@@ -1419,7 +1331,42 @@
                 <w:sz w:val="20"/>
                 <w:szCs w:val="20"/>
               </w:rPr>
-              <w:t xml:space="preserve">Copy and paste a screenshot of your test results here. </w:t>
+              <w:lastRenderedPageBreak/>
+              <w:drawing>
+                <wp:inline distT="0" distB="0" distL="0" distR="0" wp14:anchorId="39B1A7B7" wp14:editId="6F7BEA33">
+                  <wp:extent cx="4715533" cy="1810003"/>
+                  <wp:effectExtent l="0" t="0" r="0" b="0"/>
+                  <wp:docPr id="14" name="Picture 14"/>
+                  <wp:cNvGraphicFramePr>
+                    <a:graphicFrameLocks xmlns:a="http://schemas.openxmlformats.org/drawingml/2006/main" noChangeAspect="1"/>
+                  </wp:cNvGraphicFramePr>
+                  <a:graphic xmlns:a="http://schemas.openxmlformats.org/drawingml/2006/main">
+                    <a:graphicData uri="http://schemas.openxmlformats.org/drawingml/2006/picture">
+                      <pic:pic xmlns:pic="http://schemas.openxmlformats.org/drawingml/2006/picture">
+                        <pic:nvPicPr>
+                          <pic:cNvPr id="1" name=""/>
+                          <pic:cNvPicPr/>
+                        </pic:nvPicPr>
+                        <pic:blipFill>
+                          <a:blip r:embed="rId15"/>
+                          <a:stretch>
+                            <a:fillRect/>
+                          </a:stretch>
+                        </pic:blipFill>
+                        <pic:spPr>
+                          <a:xfrm>
+                            <a:off x="0" y="0"/>
+                            <a:ext cx="4715533" cy="1810003"/>
+                          </a:xfrm>
+                          <a:prstGeom prst="rect">
+                            <a:avLst/>
+                          </a:prstGeom>
+                        </pic:spPr>
+                      </pic:pic>
+                    </a:graphicData>
+                  </a:graphic>
+                </wp:inline>
+              </w:drawing>
             </w:r>
           </w:p>
         </w:tc>
@@ -1510,64 +1457,23 @@
           <w:color w:val="404040"/>
           <w:lang w:val="en-US"/>
         </w:rPr>
-        <w:t xml:space="preserve">1.a main method: ask the user to input the length (sides of a </w:t>
-      </w:r>
-      <w:proofErr w:type="gramStart"/>
-      <w:r>
-        <w:rPr>
-          <w:color w:val="404040"/>
-          <w:lang w:val="en-US"/>
-        </w:rPr>
-        <w:t>triangle)  of</w:t>
-      </w:r>
-      <w:proofErr w:type="gramEnd"/>
-      <w:r>
-        <w:rPr>
-          <w:color w:val="404040"/>
-          <w:lang w:val="en-US"/>
-        </w:rPr>
-        <w:t xml:space="preserve"> a triangle.</w:t>
-      </w:r>
-    </w:p>
-    <w:p>
-      <w:pPr>
-        <w:spacing w:after="200"/>
-        <w:rPr>
-          <w:color w:val="404040"/>
-          <w:lang w:val="en-US"/>
-        </w:rPr>
-      </w:pPr>
-      <w:r>
-        <w:rPr>
-          <w:color w:val="404040"/>
-          <w:lang w:val="en-US"/>
-        </w:rPr>
-        <w:t xml:space="preserve">                                     invoke the </w:t>
-      </w:r>
-      <w:proofErr w:type="spellStart"/>
-      <w:proofErr w:type="gramStart"/>
-      <w:r>
-        <w:rPr>
-          <w:color w:val="404040"/>
-          <w:lang w:val="en-US"/>
-        </w:rPr>
-        <w:t>PrintTriangles</w:t>
-      </w:r>
-      <w:proofErr w:type="spellEnd"/>
-      <w:r>
-        <w:rPr>
-          <w:color w:val="404040"/>
-          <w:lang w:val="en-US"/>
-        </w:rPr>
-        <w:t>(</w:t>
-      </w:r>
-      <w:proofErr w:type="gramEnd"/>
-      <w:r>
-        <w:rPr>
-          <w:color w:val="404040"/>
-          <w:lang w:val="en-US"/>
-        </w:rPr>
-        <w:t>) method by passing in the length as an</w:t>
+        <w:t>1.a main method: ask the user to input the length (sides of a triangle)  of a triangle.</w:t>
+      </w:r>
+    </w:p>
+    <w:p>
+      <w:pPr>
+        <w:spacing w:after="200"/>
+        <w:rPr>
+          <w:color w:val="404040"/>
+          <w:lang w:val="en-US"/>
+        </w:rPr>
+      </w:pPr>
+      <w:r>
+        <w:rPr>
+          <w:color w:val="404040"/>
+          <w:lang w:val="en-US"/>
+        </w:rPr>
+        <w:t>                                     invoke the PrintTriangles() method by passing in the length as an</w:t>
       </w:r>
     </w:p>
     <w:p>
@@ -1599,48 +1505,7 @@
           <w:color w:val="404040"/>
           <w:lang w:val="en-US"/>
         </w:rPr>
-        <w:t xml:space="preserve">2.a method </w:t>
-      </w:r>
-      <w:proofErr w:type="spellStart"/>
-      <w:proofErr w:type="gramStart"/>
-      <w:r>
-        <w:rPr>
-          <w:color w:val="404040"/>
-          <w:lang w:val="en-US"/>
-        </w:rPr>
-        <w:t>PrintTriangles</w:t>
-      </w:r>
-      <w:proofErr w:type="spellEnd"/>
-      <w:r>
-        <w:rPr>
-          <w:color w:val="404040"/>
-          <w:lang w:val="en-US"/>
-        </w:rPr>
-        <w:t>( int</w:t>
-      </w:r>
-      <w:proofErr w:type="gramEnd"/>
-      <w:r>
-        <w:rPr>
-          <w:color w:val="404040"/>
-          <w:lang w:val="en-US"/>
-        </w:rPr>
-        <w:t xml:space="preserve"> </w:t>
-      </w:r>
-      <w:proofErr w:type="spellStart"/>
-      <w:r>
-        <w:rPr>
-          <w:color w:val="404040"/>
-          <w:lang w:val="en-US"/>
-        </w:rPr>
-        <w:t>sideLength</w:t>
-      </w:r>
-      <w:proofErr w:type="spellEnd"/>
-      <w:r>
-        <w:rPr>
-          <w:color w:val="404040"/>
-          <w:lang w:val="en-US"/>
-        </w:rPr>
-        <w:t>)  </w:t>
+        <w:t>2.a method PrintTriangles( int sideLength)  </w:t>
       </w:r>
     </w:p>
     <w:p>
@@ -1672,24 +1537,7 @@
           <w:color w:val="404040"/>
           <w:lang w:val="en-US"/>
         </w:rPr>
-        <w:lastRenderedPageBreak/>
-        <w:t>  (</w:t>
-      </w:r>
-      <w:proofErr w:type="gramStart"/>
-      <w:r>
-        <w:rPr>
-          <w:color w:val="404040"/>
-          <w:lang w:val="en-US"/>
-        </w:rPr>
-        <w:t>refer</w:t>
-      </w:r>
-      <w:proofErr w:type="gramEnd"/>
-      <w:r>
-        <w:rPr>
-          <w:color w:val="404040"/>
-          <w:lang w:val="en-US"/>
-        </w:rPr>
-        <w:t xml:space="preserve"> to ch.5 slides for this method's code)</w:t>
+        <w:t>  (refer to ch.5 slides for this method's code)</w:t>
       </w:r>
     </w:p>
     <w:p>
@@ -1734,7 +1582,7 @@
                     </pic:cNvPicPr>
                   </pic:nvPicPr>
                   <pic:blipFill rotWithShape="1">
-                    <a:blip r:embed="rId13">
+                    <a:blip r:embed="rId16">
                       <a:extLst>
                         <a:ext uri="{28A0092B-C50C-407E-A947-70E740481C1C}">
                           <a14:useLocalDpi xmlns:a14="http://schemas.microsoft.com/office/drawing/2010/main" val="0"/>
@@ -1825,7 +1673,42 @@
                 <w:sz w:val="20"/>
                 <w:szCs w:val="20"/>
               </w:rPr>
-              <w:t>Copy and paste a screenshot of your source code here.</w:t>
+              <w:lastRenderedPageBreak/>
+              <w:drawing>
+                <wp:inline distT="0" distB="0" distL="0" distR="0" wp14:anchorId="162CC925" wp14:editId="4F2D5872">
+                  <wp:extent cx="5125165" cy="5182323"/>
+                  <wp:effectExtent l="0" t="0" r="0" b="0"/>
+                  <wp:docPr id="15" name="Picture 15"/>
+                  <wp:cNvGraphicFramePr>
+                    <a:graphicFrameLocks xmlns:a="http://schemas.openxmlformats.org/drawingml/2006/main" noChangeAspect="1"/>
+                  </wp:cNvGraphicFramePr>
+                  <a:graphic xmlns:a="http://schemas.openxmlformats.org/drawingml/2006/main">
+                    <a:graphicData uri="http://schemas.openxmlformats.org/drawingml/2006/picture">
+                      <pic:pic xmlns:pic="http://schemas.openxmlformats.org/drawingml/2006/picture">
+                        <pic:nvPicPr>
+                          <pic:cNvPr id="1" name=""/>
+                          <pic:cNvPicPr/>
+                        </pic:nvPicPr>
+                        <pic:blipFill>
+                          <a:blip r:embed="rId17"/>
+                          <a:stretch>
+                            <a:fillRect/>
+                          </a:stretch>
+                        </pic:blipFill>
+                        <pic:spPr>
+                          <a:xfrm>
+                            <a:off x="0" y="0"/>
+                            <a:ext cx="5125165" cy="5182323"/>
+                          </a:xfrm>
+                          <a:prstGeom prst="rect">
+                            <a:avLst/>
+                          </a:prstGeom>
+                        </pic:spPr>
+                      </pic:pic>
+                    </a:graphicData>
+                  </a:graphic>
+                </wp:inline>
+              </w:drawing>
             </w:r>
           </w:p>
         </w:tc>
@@ -1886,7 +1769,41 @@
                 <w:sz w:val="20"/>
                 <w:szCs w:val="20"/>
               </w:rPr>
-              <w:t xml:space="preserve">Copy and paste a screenshot of your test results here. </w:t>
+              <w:drawing>
+                <wp:inline distT="0" distB="0" distL="0" distR="0" wp14:anchorId="6FB64EAF" wp14:editId="3FF58EA7">
+                  <wp:extent cx="4086795" cy="1743318"/>
+                  <wp:effectExtent l="0" t="0" r="9525" b="9525"/>
+                  <wp:docPr id="16" name="Picture 16"/>
+                  <wp:cNvGraphicFramePr>
+                    <a:graphicFrameLocks xmlns:a="http://schemas.openxmlformats.org/drawingml/2006/main" noChangeAspect="1"/>
+                  </wp:cNvGraphicFramePr>
+                  <a:graphic xmlns:a="http://schemas.openxmlformats.org/drawingml/2006/main">
+                    <a:graphicData uri="http://schemas.openxmlformats.org/drawingml/2006/picture">
+                      <pic:pic xmlns:pic="http://schemas.openxmlformats.org/drawingml/2006/picture">
+                        <pic:nvPicPr>
+                          <pic:cNvPr id="1" name=""/>
+                          <pic:cNvPicPr/>
+                        </pic:nvPicPr>
+                        <pic:blipFill>
+                          <a:blip r:embed="rId18"/>
+                          <a:stretch>
+                            <a:fillRect/>
+                          </a:stretch>
+                        </pic:blipFill>
+                        <pic:spPr>
+                          <a:xfrm>
+                            <a:off x="0" y="0"/>
+                            <a:ext cx="4086795" cy="1743318"/>
+                          </a:xfrm>
+                          <a:prstGeom prst="rect">
+                            <a:avLst/>
+                          </a:prstGeom>
+                        </pic:spPr>
+                      </pic:pic>
+                    </a:graphicData>
+                  </a:graphic>
+                </wp:inline>
+              </w:drawing>
             </w:r>
           </w:p>
         </w:tc>
@@ -1899,7 +1816,7 @@
     </w:p>
     <w:p/>
     <w:sectPr>
-      <w:headerReference w:type="default" r:id="rId14"/>
+      <w:headerReference w:type="default" r:id="rId19"/>
       <w:pgSz w:w="12240" w:h="15840"/>
       <w:pgMar w:top="1440" w:right="1440" w:bottom="1440" w:left="1440" w:header="720" w:footer="720" w:gutter="0"/>
       <w:pgNumType w:start="1"/>
@@ -2985,6 +2902,7 @@
   <w:style w:type="character" w:default="1" w:styleId="DefaultParagraphFont">
     <w:name w:val="Default Paragraph Font"/>
     <w:uiPriority w:val="1"/>
+    <w:semiHidden/>
     <w:unhideWhenUsed/>
   </w:style>
   <w:style w:type="table" w:default="1" w:styleId="TableNormal">

</xml_diff>